<commit_message>
cosas no enviadas antes
</commit_message>
<xml_diff>
--- a/Práctica 2/Desarrollo.docx
+++ b/Práctica 2/Desarrollo.docx
@@ -70,6 +70,9 @@
     </w:p>
     <w:p>
       <w:r>
+        <w:rPr>
+          <w:noProof/>
+        </w:rPr>
         <w:drawing>
           <wp:inline distT="0" distB="0" distL="0" distR="0" wp14:anchorId="61119AD4" wp14:editId="1FEF4964">
             <wp:extent cx="5612130" cy="1627505"/>
@@ -166,6 +169,7 @@
       </w:pPr>
       <w:r>
         <w:rPr>
+          <w:noProof/>
           <w:lang w:eastAsia="es-CO"/>
         </w:rPr>
         <w:drawing>
@@ -302,7 +306,15 @@
         <w:t xml:space="preserve">b= </w:t>
       </w:r>
       <w:r>
-        <w:t>La dirección de memoria de el primer elemento de la primera fila (b[1][1])</w:t>
+        <w:t>La dirección de memoria de el primer elemento de la primera fila (</w:t>
+      </w:r>
+      <w:proofErr w:type="gramStart"/>
+      <w:r>
+        <w:t>b[</w:t>
+      </w:r>
+      <w:proofErr w:type="gramEnd"/>
+      <w:r>
+        <w:t>1][1])</w:t>
       </w:r>
     </w:p>
     <w:p>
@@ -350,13 +362,27 @@
         <w:rPr>
           <w:lang w:eastAsia="es-CO"/>
         </w:rPr>
-        <w:t>*(b+2)</w:t>
-      </w:r>
-      <w:r>
-        <w:rPr>
-          <w:lang w:eastAsia="es-CO"/>
-        </w:rPr>
-        <w:t xml:space="preserve">= La dirección de </w:t>
+        <w:t>*(b+</w:t>
+      </w:r>
+      <w:proofErr w:type="gramStart"/>
+      <w:r>
+        <w:rPr>
+          <w:lang w:eastAsia="es-CO"/>
+        </w:rPr>
+        <w:t>2)</w:t>
+      </w:r>
+      <w:r>
+        <w:rPr>
+          <w:lang w:eastAsia="es-CO"/>
+        </w:rPr>
+        <w:t>=</w:t>
+      </w:r>
+      <w:proofErr w:type="gramEnd"/>
+      <w:r>
+        <w:rPr>
+          <w:lang w:eastAsia="es-CO"/>
+        </w:rPr>
+        <w:t xml:space="preserve"> La dirección de </w:t>
       </w:r>
       <w:r>
         <w:rPr>
@@ -380,7 +406,21 @@
         <w:rPr>
           <w:lang w:eastAsia="es-CO"/>
         </w:rPr>
-        <w:t>*(b+2)+1</w:t>
+        <w:t>*(b+</w:t>
+      </w:r>
+      <w:proofErr w:type="gramStart"/>
+      <w:r>
+        <w:rPr>
+          <w:lang w:eastAsia="es-CO"/>
+        </w:rPr>
+        <w:t>2)+</w:t>
+      </w:r>
+      <w:proofErr w:type="gramEnd"/>
+      <w:r>
+        <w:rPr>
+          <w:lang w:eastAsia="es-CO"/>
+        </w:rPr>
+        <w:t>1</w:t>
       </w:r>
       <w:r>
         <w:rPr>
@@ -404,7 +444,21 @@
         <w:rPr>
           <w:lang w:eastAsia="es-CO"/>
         </w:rPr>
-        <w:t>*(*(b+2)+1)</w:t>
+        <w:t>*(*(b+</w:t>
+      </w:r>
+      <w:proofErr w:type="gramStart"/>
+      <w:r>
+        <w:rPr>
+          <w:lang w:eastAsia="es-CO"/>
+        </w:rPr>
+        <w:t>2)+</w:t>
+      </w:r>
+      <w:proofErr w:type="gramEnd"/>
+      <w:r>
+        <w:rPr>
+          <w:lang w:eastAsia="es-CO"/>
+        </w:rPr>
+        <w:t>1)</w:t>
       </w:r>
       <w:r>
         <w:rPr>
@@ -424,11 +478,19 @@
           <w:lang w:eastAsia="es-CO"/>
         </w:rPr>
       </w:pPr>
-      <w:r>
-        <w:rPr>
-          <w:lang w:eastAsia="es-CO"/>
-        </w:rPr>
-        <w:t>b[3][1]</w:t>
+      <w:proofErr w:type="gramStart"/>
+      <w:r>
+        <w:rPr>
+          <w:lang w:eastAsia="es-CO"/>
+        </w:rPr>
+        <w:t>b[</w:t>
+      </w:r>
+      <w:proofErr w:type="gramEnd"/>
+      <w:r>
+        <w:rPr>
+          <w:lang w:eastAsia="es-CO"/>
+        </w:rPr>
+        <w:t>3][1]</w:t>
       </w:r>
       <w:r>
         <w:rPr>
@@ -464,7 +526,21 @@
         <w:rPr>
           <w:lang w:eastAsia="es-CO"/>
         </w:rPr>
-        <w:t xml:space="preserve"> (Sin embargo lo probé para estar segura y el programa no me permitió realizar la acción)</w:t>
+        <w:t xml:space="preserve"> (Sin </w:t>
+      </w:r>
+      <w:proofErr w:type="gramStart"/>
+      <w:r>
+        <w:rPr>
+          <w:lang w:eastAsia="es-CO"/>
+        </w:rPr>
+        <w:t>embargo</w:t>
+      </w:r>
+      <w:proofErr w:type="gramEnd"/>
+      <w:r>
+        <w:rPr>
+          <w:lang w:eastAsia="es-CO"/>
+        </w:rPr>
+        <w:t xml:space="preserve"> lo probé para estar segura y el programa no me permitió realizar la acción)</w:t>
       </w:r>
     </w:p>
     <w:p>
@@ -487,15 +563,16 @@
       </w:r>
     </w:p>
     <w:p>
-      <w:pPr>
-        <w:ind w:left="360"/>
-        <w:rPr>
-          <w:b/>
-          <w:bCs/>
-          <w:lang w:eastAsia="es-CO"/>
-        </w:rPr>
-      </w:pPr>
-    </w:p>
+      <w:hyperlink r:id="rId7" w:history="1">
+        <w:r>
+          <w:rPr>
+            <w:rStyle w:val="Hipervnculo"/>
+          </w:rPr>
+          <w:t>https://www.tinkercad.com/things/8CotskOeSCb</w:t>
+        </w:r>
+      </w:hyperlink>
+    </w:p>
+    <w:p/>
     <w:p/>
     <w:sectPr>
       <w:pgSz w:w="12240" w:h="15840"/>
@@ -1463,6 +1540,29 @@
       <w:contextualSpacing/>
     </w:pPr>
   </w:style>
+  <w:style w:type="character" w:styleId="Hipervnculo">
+    <w:name w:val="Hyperlink"/>
+    <w:basedOn w:val="Fuentedeprrafopredeter"/>
+    <w:uiPriority w:val="99"/>
+    <w:unhideWhenUsed/>
+    <w:rsid w:val="00025EFA"/>
+    <w:rPr>
+      <w:color w:val="0563C1" w:themeColor="hyperlink"/>
+      <w:u w:val="single"/>
+    </w:rPr>
+  </w:style>
+  <w:style w:type="character" w:styleId="Mencinsinresolver">
+    <w:name w:val="Unresolved Mention"/>
+    <w:basedOn w:val="Fuentedeprrafopredeter"/>
+    <w:uiPriority w:val="99"/>
+    <w:semiHidden/>
+    <w:unhideWhenUsed/>
+    <w:rsid w:val="00025EFA"/>
+    <w:rPr>
+      <w:color w:val="605E5C"/>
+      <w:shd w:val="clear" w:color="auto" w:fill="E1DFDD"/>
+    </w:rPr>
+  </w:style>
 </w:styles>
 </file>
 

</xml_diff>